<commit_message>
fix table of contents
</commit_message>
<xml_diff>
--- a/6- Final Report.docx
+++ b/6- Final Report.docx
@@ -744,7 +744,7 @@
             </w:rPr>
             <w:fldChar w:fldCharType="separate"/>
           </w:r>
-          <w:hyperlink w:anchor="_Toc136894478" w:history="1">
+          <w:hyperlink w:anchor="_Toc136899748" w:history="1">
             <w:r>
               <w:rPr>
                 <w:rStyle w:val="Hyperlink"/>
@@ -788,7 +788,7 @@
                 <w:noProof/>
                 <w:webHidden/>
               </w:rPr>
-              <w:instrText xml:space="preserve"> PAGEREF _Toc136894478 \h </w:instrText>
+              <w:instrText xml:space="preserve"> PAGEREF _Toc136899748 \h </w:instrText>
             </w:r>
             <w:r>
               <w:rPr>
@@ -832,7 +832,7 @@
               <w:lang w:eastAsia="tr-TR"/>
             </w:rPr>
           </w:pPr>
-          <w:hyperlink w:anchor="_Toc136894479" w:history="1">
+          <w:hyperlink w:anchor="_Toc136899749" w:history="1">
             <w:r>
               <w:rPr>
                 <w:rStyle w:val="Hyperlink"/>
@@ -876,7 +876,7 @@
                 <w:noProof/>
                 <w:webHidden/>
               </w:rPr>
-              <w:instrText xml:space="preserve"> PAGEREF _Toc136894479 \h </w:instrText>
+              <w:instrText xml:space="preserve"> PAGEREF _Toc136899749 \h </w:instrText>
             </w:r>
             <w:r>
               <w:rPr>
@@ -920,7 +920,7 @@
               <w:lang w:eastAsia="tr-TR"/>
             </w:rPr>
           </w:pPr>
-          <w:hyperlink w:anchor="_Toc136894480" w:history="1">
+          <w:hyperlink w:anchor="_Toc136899750" w:history="1">
             <w:r>
               <w:rPr>
                 <w:rStyle w:val="Hyperlink"/>
@@ -964,7 +964,7 @@
                 <w:noProof/>
                 <w:webHidden/>
               </w:rPr>
-              <w:instrText xml:space="preserve"> PAGEREF _Toc136894480 \h </w:instrText>
+              <w:instrText xml:space="preserve"> PAGEREF _Toc136899750 \h </w:instrText>
             </w:r>
             <w:r>
               <w:rPr>
@@ -1008,7 +1008,7 @@
               <w:lang w:eastAsia="tr-TR"/>
             </w:rPr>
           </w:pPr>
-          <w:hyperlink w:anchor="_Toc136894481" w:history="1">
+          <w:hyperlink w:anchor="_Toc136899751" w:history="1">
             <w:r>
               <w:rPr>
                 <w:rStyle w:val="Hyperlink"/>
@@ -1052,7 +1052,7 @@
                 <w:noProof/>
                 <w:webHidden/>
               </w:rPr>
-              <w:instrText xml:space="preserve"> PAGEREF _Toc136894481 \h </w:instrText>
+              <w:instrText xml:space="preserve"> PAGEREF _Toc136899751 \h </w:instrText>
             </w:r>
             <w:r>
               <w:rPr>
@@ -1096,7 +1096,7 @@
               <w:lang w:eastAsia="tr-TR"/>
             </w:rPr>
           </w:pPr>
-          <w:hyperlink w:anchor="_Toc136894482" w:history="1">
+          <w:hyperlink w:anchor="_Toc136899752" w:history="1">
             <w:r>
               <w:rPr>
                 <w:rStyle w:val="Hyperlink"/>
@@ -1140,7 +1140,7 @@
                 <w:noProof/>
                 <w:webHidden/>
               </w:rPr>
-              <w:instrText xml:space="preserve"> PAGEREF _Toc136894482 \h </w:instrText>
+              <w:instrText xml:space="preserve"> PAGEREF _Toc136899752 \h </w:instrText>
             </w:r>
             <w:r>
               <w:rPr>
@@ -1184,7 +1184,7 @@
               <w:lang w:eastAsia="tr-TR"/>
             </w:rPr>
           </w:pPr>
-          <w:hyperlink w:anchor="_Toc136894483" w:history="1">
+          <w:hyperlink w:anchor="_Toc136899753" w:history="1">
             <w:r>
               <w:rPr>
                 <w:rStyle w:val="Hyperlink"/>
@@ -1228,7 +1228,7 @@
                 <w:noProof/>
                 <w:webHidden/>
               </w:rPr>
-              <w:instrText xml:space="preserve"> PAGEREF _Toc136894483 \h </w:instrText>
+              <w:instrText xml:space="preserve"> PAGEREF _Toc136899753 \h </w:instrText>
             </w:r>
             <w:r>
               <w:rPr>
@@ -1272,7 +1272,7 @@
               <w:lang w:eastAsia="tr-TR"/>
             </w:rPr>
           </w:pPr>
-          <w:hyperlink w:anchor="_Toc136894484" w:history="1">
+          <w:hyperlink w:anchor="_Toc136899754" w:history="1">
             <w:r>
               <w:rPr>
                 <w:rStyle w:val="Hyperlink"/>
@@ -1316,7 +1316,7 @@
                 <w:noProof/>
                 <w:webHidden/>
               </w:rPr>
-              <w:instrText xml:space="preserve"> PAGEREF _Toc136894484 \h </w:instrText>
+              <w:instrText xml:space="preserve"> PAGEREF _Toc136899754 \h </w:instrText>
             </w:r>
             <w:r>
               <w:rPr>
@@ -1360,7 +1360,7 @@
               <w:lang w:eastAsia="tr-TR"/>
             </w:rPr>
           </w:pPr>
-          <w:hyperlink w:anchor="_Toc136894485" w:history="1">
+          <w:hyperlink w:anchor="_Toc136899755" w:history="1">
             <w:r>
               <w:rPr>
                 <w:rStyle w:val="Hyperlink"/>
@@ -1404,7 +1404,7 @@
                 <w:noProof/>
                 <w:webHidden/>
               </w:rPr>
-              <w:instrText xml:space="preserve"> PAGEREF _Toc136894485 \h </w:instrText>
+              <w:instrText xml:space="preserve"> PAGEREF _Toc136899755 \h </w:instrText>
             </w:r>
             <w:r>
               <w:rPr>
@@ -1448,7 +1448,7 @@
               <w:lang w:eastAsia="tr-TR"/>
             </w:rPr>
           </w:pPr>
-          <w:hyperlink w:anchor="_Toc136894486" w:history="1">
+          <w:hyperlink w:anchor="_Toc136899756" w:history="1">
             <w:r>
               <w:rPr>
                 <w:rStyle w:val="Hyperlink"/>
@@ -1492,7 +1492,7 @@
                 <w:noProof/>
                 <w:webHidden/>
               </w:rPr>
-              <w:instrText xml:space="preserve"> PAGEREF _Toc136894486 \h </w:instrText>
+              <w:instrText xml:space="preserve"> PAGEREF _Toc136899756 \h </w:instrText>
             </w:r>
             <w:r>
               <w:rPr>
@@ -1536,7 +1536,7 @@
               <w:lang w:eastAsia="tr-TR"/>
             </w:rPr>
           </w:pPr>
-          <w:hyperlink w:anchor="_Toc136894487" w:history="1">
+          <w:hyperlink w:anchor="_Toc136899757" w:history="1">
             <w:r>
               <w:rPr>
                 <w:rStyle w:val="Hyperlink"/>
@@ -1580,7 +1580,7 @@
                 <w:noProof/>
                 <w:webHidden/>
               </w:rPr>
-              <w:instrText xml:space="preserve"> PAGEREF _Toc136894487 \h </w:instrText>
+              <w:instrText xml:space="preserve"> PAGEREF _Toc136899757 \h </w:instrText>
             </w:r>
             <w:r>
               <w:rPr>
@@ -1624,7 +1624,7 @@
               <w:lang w:eastAsia="tr-TR"/>
             </w:rPr>
           </w:pPr>
-          <w:hyperlink w:anchor="_Toc136894488" w:history="1">
+          <w:hyperlink w:anchor="_Toc136899758" w:history="1">
             <w:r>
               <w:rPr>
                 <w:rStyle w:val="Hyperlink"/>
@@ -1668,7 +1668,7 @@
                 <w:noProof/>
                 <w:webHidden/>
               </w:rPr>
-              <w:instrText xml:space="preserve"> PAGEREF _Toc136894488 \h </w:instrText>
+              <w:instrText xml:space="preserve"> PAGEREF _Toc136899758 \h </w:instrText>
             </w:r>
             <w:r>
               <w:rPr>
@@ -1712,7 +1712,7 @@
               <w:lang w:eastAsia="tr-TR"/>
             </w:rPr>
           </w:pPr>
-          <w:hyperlink w:anchor="_Toc136894489" w:history="1">
+          <w:hyperlink w:anchor="_Toc136899759" w:history="1">
             <w:r>
               <w:rPr>
                 <w:rStyle w:val="Hyperlink"/>
@@ -1756,7 +1756,7 @@
                 <w:noProof/>
                 <w:webHidden/>
               </w:rPr>
-              <w:instrText xml:space="preserve"> PAGEREF _Toc136894489 \h </w:instrText>
+              <w:instrText xml:space="preserve"> PAGEREF _Toc136899759 \h </w:instrText>
             </w:r>
             <w:r>
               <w:rPr>
@@ -1800,7 +1800,7 @@
               <w:lang w:eastAsia="tr-TR"/>
             </w:rPr>
           </w:pPr>
-          <w:hyperlink w:anchor="_Toc136894490" w:history="1">
+          <w:hyperlink w:anchor="_Toc136899760" w:history="1">
             <w:r>
               <w:rPr>
                 <w:rStyle w:val="Hyperlink"/>
@@ -1844,7 +1844,7 @@
                 <w:noProof/>
                 <w:webHidden/>
               </w:rPr>
-              <w:instrText xml:space="preserve"> PAGEREF _Toc136894490 \h </w:instrText>
+              <w:instrText xml:space="preserve"> PAGEREF _Toc136899760 \h </w:instrText>
             </w:r>
             <w:r>
               <w:rPr>
@@ -1888,7 +1888,7 @@
               <w:lang w:eastAsia="tr-TR"/>
             </w:rPr>
           </w:pPr>
-          <w:hyperlink w:anchor="_Toc136894491" w:history="1">
+          <w:hyperlink w:anchor="_Toc136899761" w:history="1">
             <w:r>
               <w:rPr>
                 <w:rStyle w:val="Hyperlink"/>
@@ -1932,7 +1932,7 @@
                 <w:noProof/>
                 <w:webHidden/>
               </w:rPr>
-              <w:instrText xml:space="preserve"> PAGEREF _Toc136894491 \h </w:instrText>
+              <w:instrText xml:space="preserve"> PAGEREF _Toc136899761 \h </w:instrText>
             </w:r>
             <w:r>
               <w:rPr>
@@ -1953,6 +1953,358 @@
                 <w:webHidden/>
               </w:rPr>
               <w:t>7</w:t>
+            </w:r>
+            <w:r>
+              <w:rPr>
+                <w:noProof/>
+                <w:webHidden/>
+              </w:rPr>
+              <w:fldChar w:fldCharType="end"/>
+            </w:r>
+          </w:hyperlink>
+        </w:p>
+        <w:p>
+          <w:pPr>
+            <w:pStyle w:val="TOC2"/>
+            <w:tabs>
+              <w:tab w:val="left" w:pos="880"/>
+              <w:tab w:val="right" w:leader="dot" w:pos="9062"/>
+            </w:tabs>
+            <w:rPr>
+              <w:rFonts w:eastAsiaTheme="minorEastAsia"/>
+              <w:noProof/>
+              <w:lang w:eastAsia="tr-TR"/>
+            </w:rPr>
+          </w:pPr>
+          <w:hyperlink w:anchor="_Toc136899762" w:history="1">
+            <w:r>
+              <w:rPr>
+                <w:rStyle w:val="Hyperlink"/>
+                <w:noProof/>
+                <w:lang w:val="en-US"/>
+              </w:rPr>
+              <w:t>7.2</w:t>
+            </w:r>
+            <w:r>
+              <w:rPr>
+                <w:rFonts w:eastAsiaTheme="minorEastAsia"/>
+                <w:noProof/>
+                <w:lang w:eastAsia="tr-TR"/>
+              </w:rPr>
+              <w:tab/>
+            </w:r>
+            <w:r>
+              <w:rPr>
+                <w:rStyle w:val="Hyperlink"/>
+                <w:noProof/>
+                <w:lang w:val="en-US"/>
+              </w:rPr>
+              <w:t>Assessment of the Tests</w:t>
+            </w:r>
+            <w:r>
+              <w:rPr>
+                <w:noProof/>
+                <w:webHidden/>
+              </w:rPr>
+              <w:tab/>
+            </w:r>
+            <w:r>
+              <w:rPr>
+                <w:noProof/>
+                <w:webHidden/>
+              </w:rPr>
+              <w:fldChar w:fldCharType="begin"/>
+            </w:r>
+            <w:r>
+              <w:rPr>
+                <w:noProof/>
+                <w:webHidden/>
+              </w:rPr>
+              <w:instrText xml:space="preserve"> PAGEREF _Toc136899762 \h </w:instrText>
+            </w:r>
+            <w:r>
+              <w:rPr>
+                <w:noProof/>
+                <w:webHidden/>
+              </w:rPr>
+            </w:r>
+            <w:r>
+              <w:rPr>
+                <w:noProof/>
+                <w:webHidden/>
+              </w:rPr>
+              <w:fldChar w:fldCharType="separate"/>
+            </w:r>
+            <w:r>
+              <w:rPr>
+                <w:noProof/>
+                <w:webHidden/>
+              </w:rPr>
+              <w:t>7</w:t>
+            </w:r>
+            <w:r>
+              <w:rPr>
+                <w:noProof/>
+                <w:webHidden/>
+              </w:rPr>
+              <w:fldChar w:fldCharType="end"/>
+            </w:r>
+          </w:hyperlink>
+        </w:p>
+        <w:p>
+          <w:pPr>
+            <w:pStyle w:val="TOC1"/>
+            <w:tabs>
+              <w:tab w:val="left" w:pos="440"/>
+              <w:tab w:val="right" w:leader="dot" w:pos="9062"/>
+            </w:tabs>
+            <w:rPr>
+              <w:rFonts w:eastAsiaTheme="minorEastAsia"/>
+              <w:noProof/>
+              <w:lang w:eastAsia="tr-TR"/>
+            </w:rPr>
+          </w:pPr>
+          <w:hyperlink w:anchor="_Toc136899763" w:history="1">
+            <w:r>
+              <w:rPr>
+                <w:rStyle w:val="Hyperlink"/>
+                <w:noProof/>
+                <w:lang w:val="en-US"/>
+              </w:rPr>
+              <w:t>8.</w:t>
+            </w:r>
+            <w:r>
+              <w:rPr>
+                <w:rFonts w:eastAsiaTheme="minorEastAsia"/>
+                <w:noProof/>
+                <w:lang w:eastAsia="tr-TR"/>
+              </w:rPr>
+              <w:tab/>
+            </w:r>
+            <w:r>
+              <w:rPr>
+                <w:rStyle w:val="Hyperlink"/>
+                <w:noProof/>
+                <w:lang w:val="en-US"/>
+              </w:rPr>
+              <w:t>Final Status of the Project</w:t>
+            </w:r>
+            <w:r>
+              <w:rPr>
+                <w:noProof/>
+                <w:webHidden/>
+              </w:rPr>
+              <w:tab/>
+            </w:r>
+            <w:r>
+              <w:rPr>
+                <w:noProof/>
+                <w:webHidden/>
+              </w:rPr>
+              <w:fldChar w:fldCharType="begin"/>
+            </w:r>
+            <w:r>
+              <w:rPr>
+                <w:noProof/>
+                <w:webHidden/>
+              </w:rPr>
+              <w:instrText xml:space="preserve"> PAGEREF _Toc136899763 \h </w:instrText>
+            </w:r>
+            <w:r>
+              <w:rPr>
+                <w:noProof/>
+                <w:webHidden/>
+              </w:rPr>
+            </w:r>
+            <w:r>
+              <w:rPr>
+                <w:noProof/>
+                <w:webHidden/>
+              </w:rPr>
+              <w:fldChar w:fldCharType="separate"/>
+            </w:r>
+            <w:r>
+              <w:rPr>
+                <w:noProof/>
+                <w:webHidden/>
+              </w:rPr>
+              <w:t>7</w:t>
+            </w:r>
+            <w:r>
+              <w:rPr>
+                <w:noProof/>
+                <w:webHidden/>
+              </w:rPr>
+              <w:fldChar w:fldCharType="end"/>
+            </w:r>
+          </w:hyperlink>
+        </w:p>
+        <w:p>
+          <w:pPr>
+            <w:pStyle w:val="TOC1"/>
+            <w:tabs>
+              <w:tab w:val="left" w:pos="440"/>
+              <w:tab w:val="right" w:leader="dot" w:pos="9062"/>
+            </w:tabs>
+            <w:rPr>
+              <w:rFonts w:eastAsiaTheme="minorEastAsia"/>
+              <w:noProof/>
+              <w:lang w:eastAsia="tr-TR"/>
+            </w:rPr>
+          </w:pPr>
+          <w:hyperlink w:anchor="_Toc136899764" w:history="1">
+            <w:r>
+              <w:rPr>
+                <w:rStyle w:val="Hyperlink"/>
+                <w:noProof/>
+                <w:lang w:val="en-US"/>
+              </w:rPr>
+              <w:t>9.</w:t>
+            </w:r>
+            <w:r>
+              <w:rPr>
+                <w:rFonts w:eastAsiaTheme="minorEastAsia"/>
+                <w:noProof/>
+                <w:lang w:eastAsia="tr-TR"/>
+              </w:rPr>
+              <w:tab/>
+            </w:r>
+            <w:r>
+              <w:rPr>
+                <w:rStyle w:val="Hyperlink"/>
+                <w:noProof/>
+                <w:lang w:val="en-US"/>
+              </w:rPr>
+              <w:t>User Manual</w:t>
+            </w:r>
+            <w:r>
+              <w:rPr>
+                <w:noProof/>
+                <w:webHidden/>
+              </w:rPr>
+              <w:tab/>
+            </w:r>
+            <w:r>
+              <w:rPr>
+                <w:noProof/>
+                <w:webHidden/>
+              </w:rPr>
+              <w:fldChar w:fldCharType="begin"/>
+            </w:r>
+            <w:r>
+              <w:rPr>
+                <w:noProof/>
+                <w:webHidden/>
+              </w:rPr>
+              <w:instrText xml:space="preserve"> PAGEREF _Toc136899764 \h </w:instrText>
+            </w:r>
+            <w:r>
+              <w:rPr>
+                <w:noProof/>
+                <w:webHidden/>
+              </w:rPr>
+            </w:r>
+            <w:r>
+              <w:rPr>
+                <w:noProof/>
+                <w:webHidden/>
+              </w:rPr>
+              <w:fldChar w:fldCharType="separate"/>
+            </w:r>
+            <w:r>
+              <w:rPr>
+                <w:noProof/>
+                <w:webHidden/>
+              </w:rPr>
+              <w:t>8</w:t>
+            </w:r>
+            <w:r>
+              <w:rPr>
+                <w:noProof/>
+                <w:webHidden/>
+              </w:rPr>
+              <w:fldChar w:fldCharType="end"/>
+            </w:r>
+          </w:hyperlink>
+        </w:p>
+        <w:p>
+          <w:pPr>
+            <w:pStyle w:val="TOC2"/>
+            <w:tabs>
+              <w:tab w:val="left" w:pos="880"/>
+              <w:tab w:val="right" w:leader="dot" w:pos="9062"/>
+            </w:tabs>
+            <w:rPr>
+              <w:rFonts w:eastAsiaTheme="minorEastAsia"/>
+              <w:noProof/>
+              <w:lang w:eastAsia="tr-TR"/>
+            </w:rPr>
+          </w:pPr>
+          <w:hyperlink w:anchor="_Toc136899765" w:history="1">
+            <w:r>
+              <w:rPr>
+                <w:rStyle w:val="Hyperlink"/>
+                <w:noProof/>
+                <w:lang w:val="en-US"/>
+              </w:rPr>
+              <w:t>9.1</w:t>
+            </w:r>
+            <w:r>
+              <w:rPr>
+                <w:rFonts w:eastAsiaTheme="minorEastAsia"/>
+                <w:noProof/>
+                <w:lang w:eastAsia="tr-TR"/>
+              </w:rPr>
+              <w:tab/>
+            </w:r>
+            <w:r>
+              <w:rPr>
+                <w:rStyle w:val="Hyperlink"/>
+                <w:noProof/>
+                <w:lang w:val="en-US"/>
+              </w:rPr>
+              <w:t>Hardware</w:t>
+            </w:r>
+            <w:r>
+              <w:rPr>
+                <w:noProof/>
+                <w:webHidden/>
+              </w:rPr>
+              <w:tab/>
+            </w:r>
+            <w:r>
+              <w:rPr>
+                <w:noProof/>
+                <w:webHidden/>
+              </w:rPr>
+              <w:fldChar w:fldCharType="begin"/>
+            </w:r>
+            <w:r>
+              <w:rPr>
+                <w:noProof/>
+                <w:webHidden/>
+              </w:rPr>
+              <w:instrText xml:space="preserve"> PAGEREF _Toc136899765 \h </w:instrText>
+            </w:r>
+            <w:r>
+              <w:rPr>
+                <w:noProof/>
+                <w:webHidden/>
+              </w:rPr>
+            </w:r>
+            <w:r>
+              <w:rPr>
+                <w:noProof/>
+                <w:webHidden/>
+              </w:rPr>
+              <w:fldChar w:fldCharType="separate"/>
+            </w:r>
+            <w:r>
+              <w:rPr>
+                <w:noProof/>
+                <w:webHidden/>
+              </w:rPr>
+              <w:t>8</w:t>
             </w:r>
             <w:r>
               <w:rPr>
@@ -1976,14 +2328,14 @@
               <w:lang w:eastAsia="tr-TR"/>
             </w:rPr>
           </w:pPr>
-          <w:hyperlink w:anchor="_Toc136894492" w:history="1">
+          <w:hyperlink w:anchor="_Toc136899766" w:history="1">
             <w:r>
               <w:rPr>
                 <w:rStyle w:val="Hyperlink"/>
                 <w:noProof/>
                 <w:lang w:val="en-US"/>
               </w:rPr>
-              <w:t>7.1.4</w:t>
+              <w:t>9.1.1</w:t>
             </w:r>
             <w:r>
               <w:rPr>
@@ -1999,7 +2351,7 @@
                 <w:noProof/>
                 <w:lang w:val="en-US"/>
               </w:rPr>
-              <w:t>Transcription Generation</w:t>
+              <w:t>Requirements</w:t>
             </w:r>
             <w:r>
               <w:rPr>
@@ -2020,7 +2372,7 @@
                 <w:noProof/>
                 <w:webHidden/>
               </w:rPr>
-              <w:instrText xml:space="preserve"> PAGEREF _Toc136894492 \h </w:instrText>
+              <w:instrText xml:space="preserve"> PAGEREF _Toc136899766 \h </w:instrText>
             </w:r>
             <w:r>
               <w:rPr>
@@ -2040,7 +2392,7 @@
                 <w:noProof/>
                 <w:webHidden/>
               </w:rPr>
-              <w:t>7</w:t>
+              <w:t>8</w:t>
             </w:r>
             <w:r>
               <w:rPr>
@@ -2064,14 +2416,14 @@
               <w:lang w:eastAsia="tr-TR"/>
             </w:rPr>
           </w:pPr>
-          <w:hyperlink w:anchor="_Toc136894493" w:history="1">
+          <w:hyperlink w:anchor="_Toc136899767" w:history="1">
             <w:r>
               <w:rPr>
                 <w:rStyle w:val="Hyperlink"/>
                 <w:noProof/>
                 <w:lang w:val="en-US"/>
               </w:rPr>
-              <w:t>7.2</w:t>
+              <w:t>9.2</w:t>
             </w:r>
             <w:r>
               <w:rPr>
@@ -2087,7 +2439,7 @@
                 <w:noProof/>
                 <w:lang w:val="en-US"/>
               </w:rPr>
-              <w:t>Assessment of the Tests</w:t>
+              <w:t>Software</w:t>
             </w:r>
             <w:r>
               <w:rPr>
@@ -2108,7 +2460,7 @@
                 <w:noProof/>
                 <w:webHidden/>
               </w:rPr>
-              <w:instrText xml:space="preserve"> PAGEREF _Toc136894493 \h </w:instrText>
+              <w:instrText xml:space="preserve"> PAGEREF _Toc136899767 \h </w:instrText>
             </w:r>
             <w:r>
               <w:rPr>
@@ -2128,7 +2480,7 @@
                 <w:noProof/>
                 <w:webHidden/>
               </w:rPr>
-              <w:t>7</w:t>
+              <w:t>9</w:t>
             </w:r>
             <w:r>
               <w:rPr>
@@ -2141,9 +2493,9 @@
         </w:p>
         <w:p>
           <w:pPr>
-            <w:pStyle w:val="TOC1"/>
+            <w:pStyle w:val="TOC2"/>
             <w:tabs>
-              <w:tab w:val="left" w:pos="440"/>
+              <w:tab w:val="left" w:pos="1100"/>
               <w:tab w:val="right" w:leader="dot" w:pos="9062"/>
             </w:tabs>
             <w:rPr>
@@ -2152,14 +2504,14 @@
               <w:lang w:eastAsia="tr-TR"/>
             </w:rPr>
           </w:pPr>
-          <w:hyperlink w:anchor="_Toc136894494" w:history="1">
+          <w:hyperlink w:anchor="_Toc136899768" w:history="1">
             <w:r>
               <w:rPr>
                 <w:rStyle w:val="Hyperlink"/>
                 <w:noProof/>
                 <w:lang w:val="en-US"/>
               </w:rPr>
-              <w:t>8.</w:t>
+              <w:t>9.2.1</w:t>
             </w:r>
             <w:r>
               <w:rPr>
@@ -2175,7 +2527,7 @@
                 <w:noProof/>
                 <w:lang w:val="en-US"/>
               </w:rPr>
-              <w:t>Final Status of the Project</w:t>
+              <w:t>Requirements</w:t>
             </w:r>
             <w:r>
               <w:rPr>
@@ -2196,7 +2548,7 @@
                 <w:noProof/>
                 <w:webHidden/>
               </w:rPr>
-              <w:instrText xml:space="preserve"> PAGEREF _Toc136894494 \h </w:instrText>
+              <w:instrText xml:space="preserve"> PAGEREF _Toc136899768 \h </w:instrText>
             </w:r>
             <w:r>
               <w:rPr>
@@ -2216,7 +2568,7 @@
                 <w:noProof/>
                 <w:webHidden/>
               </w:rPr>
-              <w:t>8</w:t>
+              <w:t>9</w:t>
             </w:r>
             <w:r>
               <w:rPr>
@@ -2229,9 +2581,9 @@
         </w:p>
         <w:p>
           <w:pPr>
-            <w:pStyle w:val="TOC1"/>
+            <w:pStyle w:val="TOC2"/>
             <w:tabs>
-              <w:tab w:val="left" w:pos="440"/>
+              <w:tab w:val="left" w:pos="1100"/>
               <w:tab w:val="right" w:leader="dot" w:pos="9062"/>
             </w:tabs>
             <w:rPr>
@@ -2240,14 +2592,14 @@
               <w:lang w:eastAsia="tr-TR"/>
             </w:rPr>
           </w:pPr>
-          <w:hyperlink w:anchor="_Toc136894495" w:history="1">
+          <w:hyperlink w:anchor="_Toc136899769" w:history="1">
             <w:r>
               <w:rPr>
                 <w:rStyle w:val="Hyperlink"/>
                 <w:noProof/>
                 <w:lang w:val="en-US"/>
               </w:rPr>
-              <w:t>9.</w:t>
+              <w:t>9.2.2</w:t>
             </w:r>
             <w:r>
               <w:rPr>
@@ -2263,7 +2615,7 @@
                 <w:noProof/>
                 <w:lang w:val="en-US"/>
               </w:rPr>
-              <w:t>User Manual</w:t>
+              <w:t>User Interface</w:t>
             </w:r>
             <w:r>
               <w:rPr>
@@ -2284,95 +2636,7 @@
                 <w:noProof/>
                 <w:webHidden/>
               </w:rPr>
-              <w:instrText xml:space="preserve"> PAGEREF _Toc136894495 \h </w:instrText>
-            </w:r>
-            <w:r>
-              <w:rPr>
-                <w:noProof/>
-                <w:webHidden/>
-              </w:rPr>
-            </w:r>
-            <w:r>
-              <w:rPr>
-                <w:noProof/>
-                <w:webHidden/>
-              </w:rPr>
-              <w:fldChar w:fldCharType="separate"/>
-            </w:r>
-            <w:r>
-              <w:rPr>
-                <w:noProof/>
-                <w:webHidden/>
-              </w:rPr>
-              <w:t>8</w:t>
-            </w:r>
-            <w:r>
-              <w:rPr>
-                <w:noProof/>
-                <w:webHidden/>
-              </w:rPr>
-              <w:fldChar w:fldCharType="end"/>
-            </w:r>
-          </w:hyperlink>
-        </w:p>
-        <w:p>
-          <w:pPr>
-            <w:pStyle w:val="TOC2"/>
-            <w:tabs>
-              <w:tab w:val="left" w:pos="880"/>
-              <w:tab w:val="right" w:leader="dot" w:pos="9062"/>
-            </w:tabs>
-            <w:rPr>
-              <w:rFonts w:eastAsiaTheme="minorEastAsia"/>
-              <w:noProof/>
-              <w:lang w:eastAsia="tr-TR"/>
-            </w:rPr>
-          </w:pPr>
-          <w:hyperlink w:anchor="_Toc136894496" w:history="1">
-            <w:r>
-              <w:rPr>
-                <w:rStyle w:val="Hyperlink"/>
-                <w:noProof/>
-                <w:lang w:val="en-US"/>
-              </w:rPr>
-              <w:t>9.1</w:t>
-            </w:r>
-            <w:r>
-              <w:rPr>
-                <w:rFonts w:eastAsiaTheme="minorEastAsia"/>
-                <w:noProof/>
-                <w:lang w:eastAsia="tr-TR"/>
-              </w:rPr>
-              <w:tab/>
-            </w:r>
-            <w:r>
-              <w:rPr>
-                <w:rStyle w:val="Hyperlink"/>
-                <w:noProof/>
-                <w:lang w:val="en-US"/>
-              </w:rPr>
-              <w:t>Hardware</w:t>
-            </w:r>
-            <w:r>
-              <w:rPr>
-                <w:noProof/>
-                <w:webHidden/>
-              </w:rPr>
-              <w:tab/>
-            </w:r>
-            <w:r>
-              <w:rPr>
-                <w:noProof/>
-                <w:webHidden/>
-              </w:rPr>
-              <w:fldChar w:fldCharType="begin"/>
-            </w:r>
-            <w:r>
-              <w:rPr>
-                <w:noProof/>
-                <w:webHidden/>
-              </w:rPr>
-              <w:instrText xml:space="preserve"> PAGEREF _Toc136894496 \h </w:instrText>
+              <w:instrText xml:space="preserve"> PAGEREF _Toc136899769 \h </w:instrText>
             </w:r>
             <w:r>
               <w:rPr>
@@ -2416,14 +2680,14 @@
               <w:lang w:eastAsia="tr-TR"/>
             </w:rPr>
           </w:pPr>
-          <w:hyperlink w:anchor="_Toc136894497" w:history="1">
+          <w:hyperlink w:anchor="_Toc136899770" w:history="1">
             <w:r>
               <w:rPr>
                 <w:rStyle w:val="Hyperlink"/>
                 <w:noProof/>
                 <w:lang w:val="en-US"/>
               </w:rPr>
-              <w:t>9.1.1</w:t>
+              <w:t>9.2.2.1</w:t>
             </w:r>
             <w:r>
               <w:rPr>
@@ -2439,7 +2703,7 @@
                 <w:noProof/>
                 <w:lang w:val="en-US"/>
               </w:rPr>
-              <w:t>Requirements</w:t>
+              <w:t>Ai Chat Bot</w:t>
             </w:r>
             <w:r>
               <w:rPr>
@@ -2460,271 +2724,7 @@
                 <w:noProof/>
                 <w:webHidden/>
               </w:rPr>
-              <w:instrText xml:space="preserve"> PAGEREF _Toc136894497 \h </w:instrText>
-            </w:r>
-            <w:r>
-              <w:rPr>
-                <w:noProof/>
-                <w:webHidden/>
-              </w:rPr>
-            </w:r>
-            <w:r>
-              <w:rPr>
-                <w:noProof/>
-                <w:webHidden/>
-              </w:rPr>
-              <w:fldChar w:fldCharType="separate"/>
-            </w:r>
-            <w:r>
-              <w:rPr>
-                <w:noProof/>
-                <w:webHidden/>
-              </w:rPr>
-              <w:t>9</w:t>
-            </w:r>
-            <w:r>
-              <w:rPr>
-                <w:noProof/>
-                <w:webHidden/>
-              </w:rPr>
-              <w:fldChar w:fldCharType="end"/>
-            </w:r>
-          </w:hyperlink>
-        </w:p>
-        <w:p>
-          <w:pPr>
-            <w:pStyle w:val="TOC2"/>
-            <w:tabs>
-              <w:tab w:val="left" w:pos="880"/>
-              <w:tab w:val="right" w:leader="dot" w:pos="9062"/>
-            </w:tabs>
-            <w:rPr>
-              <w:rFonts w:eastAsiaTheme="minorEastAsia"/>
-              <w:noProof/>
-              <w:lang w:eastAsia="tr-TR"/>
-            </w:rPr>
-          </w:pPr>
-          <w:hyperlink w:anchor="_Toc136894498" w:history="1">
-            <w:r>
-              <w:rPr>
-                <w:rStyle w:val="Hyperlink"/>
-                <w:noProof/>
-                <w:lang w:val="en-US"/>
-              </w:rPr>
-              <w:t>9.2</w:t>
-            </w:r>
-            <w:r>
-              <w:rPr>
-                <w:rFonts w:eastAsiaTheme="minorEastAsia"/>
-                <w:noProof/>
-                <w:lang w:eastAsia="tr-TR"/>
-              </w:rPr>
-              <w:tab/>
-            </w:r>
-            <w:r>
-              <w:rPr>
-                <w:rStyle w:val="Hyperlink"/>
-                <w:noProof/>
-                <w:lang w:val="en-US"/>
-              </w:rPr>
-              <w:t>Software</w:t>
-            </w:r>
-            <w:r>
-              <w:rPr>
-                <w:noProof/>
-                <w:webHidden/>
-              </w:rPr>
-              <w:tab/>
-            </w:r>
-            <w:r>
-              <w:rPr>
-                <w:noProof/>
-                <w:webHidden/>
-              </w:rPr>
-              <w:fldChar w:fldCharType="begin"/>
-            </w:r>
-            <w:r>
-              <w:rPr>
-                <w:noProof/>
-                <w:webHidden/>
-              </w:rPr>
-              <w:instrText xml:space="preserve"> PAGEREF _Toc136894498 \h </w:instrText>
-            </w:r>
-            <w:r>
-              <w:rPr>
-                <w:noProof/>
-                <w:webHidden/>
-              </w:rPr>
-            </w:r>
-            <w:r>
-              <w:rPr>
-                <w:noProof/>
-                <w:webHidden/>
-              </w:rPr>
-              <w:fldChar w:fldCharType="separate"/>
-            </w:r>
-            <w:r>
-              <w:rPr>
-                <w:noProof/>
-                <w:webHidden/>
-              </w:rPr>
-              <w:t>9</w:t>
-            </w:r>
-            <w:r>
-              <w:rPr>
-                <w:noProof/>
-                <w:webHidden/>
-              </w:rPr>
-              <w:fldChar w:fldCharType="end"/>
-            </w:r>
-          </w:hyperlink>
-        </w:p>
-        <w:p>
-          <w:pPr>
-            <w:pStyle w:val="TOC2"/>
-            <w:tabs>
-              <w:tab w:val="left" w:pos="1100"/>
-              <w:tab w:val="right" w:leader="dot" w:pos="9062"/>
-            </w:tabs>
-            <w:rPr>
-              <w:rFonts w:eastAsiaTheme="minorEastAsia"/>
-              <w:noProof/>
-              <w:lang w:eastAsia="tr-TR"/>
-            </w:rPr>
-          </w:pPr>
-          <w:hyperlink w:anchor="_Toc136894499" w:history="1">
-            <w:r>
-              <w:rPr>
-                <w:rStyle w:val="Hyperlink"/>
-                <w:noProof/>
-                <w:lang w:val="en-US"/>
-              </w:rPr>
-              <w:t>9.2.1</w:t>
-            </w:r>
-            <w:r>
-              <w:rPr>
-                <w:rFonts w:eastAsiaTheme="minorEastAsia"/>
-                <w:noProof/>
-                <w:lang w:eastAsia="tr-TR"/>
-              </w:rPr>
-              <w:tab/>
-            </w:r>
-            <w:r>
-              <w:rPr>
-                <w:rStyle w:val="Hyperlink"/>
-                <w:noProof/>
-                <w:lang w:val="en-US"/>
-              </w:rPr>
-              <w:t>Requirements</w:t>
-            </w:r>
-            <w:r>
-              <w:rPr>
-                <w:noProof/>
-                <w:webHidden/>
-              </w:rPr>
-              <w:tab/>
-            </w:r>
-            <w:r>
-              <w:rPr>
-                <w:noProof/>
-                <w:webHidden/>
-              </w:rPr>
-              <w:fldChar w:fldCharType="begin"/>
-            </w:r>
-            <w:r>
-              <w:rPr>
-                <w:noProof/>
-                <w:webHidden/>
-              </w:rPr>
-              <w:instrText xml:space="preserve"> PAGEREF _Toc136894499 \h </w:instrText>
-            </w:r>
-            <w:r>
-              <w:rPr>
-                <w:noProof/>
-                <w:webHidden/>
-              </w:rPr>
-            </w:r>
-            <w:r>
-              <w:rPr>
-                <w:noProof/>
-                <w:webHidden/>
-              </w:rPr>
-              <w:fldChar w:fldCharType="separate"/>
-            </w:r>
-            <w:r>
-              <w:rPr>
-                <w:noProof/>
-                <w:webHidden/>
-              </w:rPr>
-              <w:t>9</w:t>
-            </w:r>
-            <w:r>
-              <w:rPr>
-                <w:noProof/>
-                <w:webHidden/>
-              </w:rPr>
-              <w:fldChar w:fldCharType="end"/>
-            </w:r>
-          </w:hyperlink>
-        </w:p>
-        <w:p>
-          <w:pPr>
-            <w:pStyle w:val="TOC2"/>
-            <w:tabs>
-              <w:tab w:val="left" w:pos="1100"/>
-              <w:tab w:val="right" w:leader="dot" w:pos="9062"/>
-            </w:tabs>
-            <w:rPr>
-              <w:rFonts w:eastAsiaTheme="minorEastAsia"/>
-              <w:noProof/>
-              <w:lang w:eastAsia="tr-TR"/>
-            </w:rPr>
-          </w:pPr>
-          <w:hyperlink w:anchor="_Toc136894500" w:history="1">
-            <w:r>
-              <w:rPr>
-                <w:rStyle w:val="Hyperlink"/>
-                <w:noProof/>
-                <w:lang w:val="en-US"/>
-              </w:rPr>
-              <w:t>9.2.2</w:t>
-            </w:r>
-            <w:r>
-              <w:rPr>
-                <w:rFonts w:eastAsiaTheme="minorEastAsia"/>
-                <w:noProof/>
-                <w:lang w:eastAsia="tr-TR"/>
-              </w:rPr>
-              <w:tab/>
-            </w:r>
-            <w:r>
-              <w:rPr>
-                <w:rStyle w:val="Hyperlink"/>
-                <w:noProof/>
-                <w:lang w:val="en-US"/>
-              </w:rPr>
-              <w:t>User Interface</w:t>
-            </w:r>
-            <w:r>
-              <w:rPr>
-                <w:noProof/>
-                <w:webHidden/>
-              </w:rPr>
-              <w:tab/>
-            </w:r>
-            <w:r>
-              <w:rPr>
-                <w:noProof/>
-                <w:webHidden/>
-              </w:rPr>
-              <w:fldChar w:fldCharType="begin"/>
-            </w:r>
-            <w:r>
-              <w:rPr>
-                <w:noProof/>
-                <w:webHidden/>
-              </w:rPr>
-              <w:instrText xml:space="preserve"> PAGEREF _Toc136894500 \h </w:instrText>
+              <w:instrText xml:space="preserve"> PAGEREF _Toc136899770 \h </w:instrText>
             </w:r>
             <w:r>
               <w:rPr>
@@ -2768,14 +2768,14 @@
               <w:lang w:eastAsia="tr-TR"/>
             </w:rPr>
           </w:pPr>
-          <w:hyperlink w:anchor="_Toc136894501" w:history="1">
+          <w:hyperlink w:anchor="_Toc136899771" w:history="1">
             <w:r>
               <w:rPr>
                 <w:rStyle w:val="Hyperlink"/>
                 <w:noProof/>
                 <w:lang w:val="en-US"/>
               </w:rPr>
-              <w:t>9.2.2.1</w:t>
+              <w:t>9.2.2.2</w:t>
             </w:r>
             <w:r>
               <w:rPr>
@@ -2791,7 +2791,7 @@
                 <w:noProof/>
                 <w:lang w:val="en-US"/>
               </w:rPr>
-              <w:t>Ai Chat Bot</w:t>
+              <w:t>About Page</w:t>
             </w:r>
             <w:r>
               <w:rPr>
@@ -2812,7 +2812,7 @@
                 <w:noProof/>
                 <w:webHidden/>
               </w:rPr>
-              <w:instrText xml:space="preserve"> PAGEREF _Toc136894501 \h </w:instrText>
+              <w:instrText xml:space="preserve"> PAGEREF _Toc136899771 \h </w:instrText>
             </w:r>
             <w:r>
               <w:rPr>
@@ -2832,7 +2832,7 @@
                 <w:noProof/>
                 <w:webHidden/>
               </w:rPr>
-              <w:t>9</w:t>
+              <w:t>10</w:t>
             </w:r>
             <w:r>
               <w:rPr>
@@ -2856,14 +2856,14 @@
               <w:lang w:eastAsia="tr-TR"/>
             </w:rPr>
           </w:pPr>
-          <w:hyperlink w:anchor="_Toc136894502" w:history="1">
+          <w:hyperlink w:anchor="_Toc136899772" w:history="1">
             <w:r>
               <w:rPr>
                 <w:rStyle w:val="Hyperlink"/>
                 <w:noProof/>
                 <w:lang w:val="en-US"/>
               </w:rPr>
-              <w:t>9.2.2.2</w:t>
+              <w:t>9.2.2.3</w:t>
             </w:r>
             <w:r>
               <w:rPr>
@@ -2879,7 +2879,7 @@
                 <w:noProof/>
                 <w:lang w:val="en-US"/>
               </w:rPr>
-              <w:t>About Page</w:t>
+              <w:t>Login Page</w:t>
             </w:r>
             <w:r>
               <w:rPr>
@@ -2900,7 +2900,7 @@
                 <w:noProof/>
                 <w:webHidden/>
               </w:rPr>
-              <w:instrText xml:space="preserve"> PAGEREF _Toc136894502 \h </w:instrText>
+              <w:instrText xml:space="preserve"> PAGEREF _Toc136899772 \h </w:instrText>
             </w:r>
             <w:r>
               <w:rPr>
@@ -2944,14 +2944,14 @@
               <w:lang w:eastAsia="tr-TR"/>
             </w:rPr>
           </w:pPr>
-          <w:hyperlink w:anchor="_Toc136894503" w:history="1">
+          <w:hyperlink w:anchor="_Toc136899773" w:history="1">
             <w:r>
               <w:rPr>
                 <w:rStyle w:val="Hyperlink"/>
                 <w:noProof/>
                 <w:lang w:val="en-US"/>
               </w:rPr>
-              <w:t>9.2.2.3</w:t>
+              <w:t>9.2.2.4</w:t>
             </w:r>
             <w:r>
               <w:rPr>
@@ -2967,7 +2967,7 @@
                 <w:noProof/>
                 <w:lang w:val="en-US"/>
               </w:rPr>
-              <w:t>Login Page</w:t>
+              <w:t>Pricing Page</w:t>
             </w:r>
             <w:r>
               <w:rPr>
@@ -2988,7 +2988,7 @@
                 <w:noProof/>
                 <w:webHidden/>
               </w:rPr>
-              <w:instrText xml:space="preserve"> PAGEREF _Toc136894503 \h </w:instrText>
+              <w:instrText xml:space="preserve"> PAGEREF _Toc136899773 \h </w:instrText>
             </w:r>
             <w:r>
               <w:rPr>
@@ -3008,7 +3008,7 @@
                 <w:noProof/>
                 <w:webHidden/>
               </w:rPr>
-              <w:t>10</w:t>
+              <w:t>11</w:t>
             </w:r>
             <w:r>
               <w:rPr>
@@ -3032,14 +3032,14 @@
               <w:lang w:eastAsia="tr-TR"/>
             </w:rPr>
           </w:pPr>
-          <w:hyperlink w:anchor="_Toc136894504" w:history="1">
+          <w:hyperlink w:anchor="_Toc136899774" w:history="1">
             <w:r>
               <w:rPr>
                 <w:rStyle w:val="Hyperlink"/>
                 <w:noProof/>
                 <w:lang w:val="en-US"/>
               </w:rPr>
-              <w:t>9.2.2.4</w:t>
+              <w:t>9.2.2.5</w:t>
             </w:r>
             <w:r>
               <w:rPr>
@@ -3055,7 +3055,7 @@
                 <w:noProof/>
                 <w:lang w:val="en-US"/>
               </w:rPr>
-              <w:t>Pricing Page</w:t>
+              <w:t>Subscription Page</w:t>
             </w:r>
             <w:r>
               <w:rPr>
@@ -3076,7 +3076,7 @@
                 <w:noProof/>
                 <w:webHidden/>
               </w:rPr>
-              <w:instrText xml:space="preserve"> PAGEREF _Toc136894504 \h </w:instrText>
+              <w:instrText xml:space="preserve"> PAGEREF _Toc136899774 \h </w:instrText>
             </w:r>
             <w:r>
               <w:rPr>
@@ -3120,14 +3120,14 @@
               <w:lang w:eastAsia="tr-TR"/>
             </w:rPr>
           </w:pPr>
-          <w:hyperlink w:anchor="_Toc136894505" w:history="1">
+          <w:hyperlink w:anchor="_Toc136899775" w:history="1">
             <w:r>
               <w:rPr>
                 <w:rStyle w:val="Hyperlink"/>
                 <w:noProof/>
                 <w:lang w:val="en-US"/>
               </w:rPr>
-              <w:t>9.2.2.5</w:t>
+              <w:t>9.2.2.6</w:t>
             </w:r>
             <w:r>
               <w:rPr>
@@ -3143,7 +3143,7 @@
                 <w:noProof/>
                 <w:lang w:val="en-US"/>
               </w:rPr>
-              <w:t>Subscription Page</w:t>
+              <w:t>Create New Client Page</w:t>
             </w:r>
             <w:r>
               <w:rPr>
@@ -3164,7 +3164,7 @@
                 <w:noProof/>
                 <w:webHidden/>
               </w:rPr>
-              <w:instrText xml:space="preserve"> PAGEREF _Toc136894505 \h </w:instrText>
+              <w:instrText xml:space="preserve"> PAGEREF _Toc136899775 \h </w:instrText>
             </w:r>
             <w:r>
               <w:rPr>
@@ -3184,7 +3184,7 @@
                 <w:noProof/>
                 <w:webHidden/>
               </w:rPr>
-              <w:t>11</w:t>
+              <w:t>14</w:t>
             </w:r>
             <w:r>
               <w:rPr>
@@ -3208,14 +3208,14 @@
               <w:lang w:eastAsia="tr-TR"/>
             </w:rPr>
           </w:pPr>
-          <w:hyperlink w:anchor="_Toc136894506" w:history="1">
+          <w:hyperlink w:anchor="_Toc136899776" w:history="1">
             <w:r>
               <w:rPr>
                 <w:rStyle w:val="Hyperlink"/>
                 <w:noProof/>
                 <w:lang w:val="en-US"/>
               </w:rPr>
-              <w:t>9.2.2.6</w:t>
+              <w:t>9.2.2.7</w:t>
             </w:r>
             <w:r>
               <w:rPr>
@@ -3231,7 +3231,7 @@
                 <w:noProof/>
                 <w:lang w:val="en-US"/>
               </w:rPr>
-              <w:t>Create New Client Page</w:t>
+              <w:t>All Clients Page</w:t>
             </w:r>
             <w:r>
               <w:rPr>
@@ -3252,7 +3252,7 @@
                 <w:noProof/>
                 <w:webHidden/>
               </w:rPr>
-              <w:instrText xml:space="preserve"> PAGEREF _Toc136894506 \h </w:instrText>
+              <w:instrText xml:space="preserve"> PAGEREF _Toc136899776 \h </w:instrText>
             </w:r>
             <w:r>
               <w:rPr>
@@ -3296,14 +3296,14 @@
               <w:lang w:eastAsia="tr-TR"/>
             </w:rPr>
           </w:pPr>
-          <w:hyperlink w:anchor="_Toc136894507" w:history="1">
+          <w:hyperlink w:anchor="_Toc136899777" w:history="1">
             <w:r>
               <w:rPr>
                 <w:rStyle w:val="Hyperlink"/>
                 <w:noProof/>
                 <w:lang w:val="en-US"/>
               </w:rPr>
-              <w:t>9.2.2.7</w:t>
+              <w:t>9.2.2.8</w:t>
             </w:r>
             <w:r>
               <w:rPr>
@@ -3319,7 +3319,7 @@
                 <w:noProof/>
                 <w:lang w:val="en-US"/>
               </w:rPr>
-              <w:t>All Clients Page</w:t>
+              <w:t>Patient Page</w:t>
             </w:r>
             <w:r>
               <w:rPr>
@@ -3340,7 +3340,7 @@
                 <w:noProof/>
                 <w:webHidden/>
               </w:rPr>
-              <w:instrText xml:space="preserve"> PAGEREF _Toc136894507 \h </w:instrText>
+              <w:instrText xml:space="preserve"> PAGEREF _Toc136899777 \h </w:instrText>
             </w:r>
             <w:r>
               <w:rPr>
@@ -3360,7 +3360,7 @@
                 <w:noProof/>
                 <w:webHidden/>
               </w:rPr>
-              <w:t>14</w:t>
+              <w:t>15</w:t>
             </w:r>
             <w:r>
               <w:rPr>
@@ -3384,14 +3384,14 @@
               <w:lang w:eastAsia="tr-TR"/>
             </w:rPr>
           </w:pPr>
-          <w:hyperlink w:anchor="_Toc136894508" w:history="1">
+          <w:hyperlink w:anchor="_Toc136899778" w:history="1">
             <w:r>
               <w:rPr>
                 <w:rStyle w:val="Hyperlink"/>
                 <w:noProof/>
                 <w:lang w:val="en-US"/>
               </w:rPr>
-              <w:t>9.2.2.8</w:t>
+              <w:t>9.2.2.9</w:t>
             </w:r>
             <w:r>
               <w:rPr>
@@ -3407,7 +3407,7 @@
                 <w:noProof/>
                 <w:lang w:val="en-US"/>
               </w:rPr>
-              <w:t>Patient Page</w:t>
+              <w:t>Logout</w:t>
             </w:r>
             <w:r>
               <w:rPr>
@@ -3428,95 +3428,7 @@
                 <w:noProof/>
                 <w:webHidden/>
               </w:rPr>
-              <w:instrText xml:space="preserve"> PAGEREF _Toc136894508 \h </w:instrText>
-            </w:r>
-            <w:r>
-              <w:rPr>
-                <w:noProof/>
-                <w:webHidden/>
-              </w:rPr>
-            </w:r>
-            <w:r>
-              <w:rPr>
-                <w:noProof/>
-                <w:webHidden/>
-              </w:rPr>
-              <w:fldChar w:fldCharType="separate"/>
-            </w:r>
-            <w:r>
-              <w:rPr>
-                <w:noProof/>
-                <w:webHidden/>
-              </w:rPr>
-              <w:t>15</w:t>
-            </w:r>
-            <w:r>
-              <w:rPr>
-                <w:noProof/>
-                <w:webHidden/>
-              </w:rPr>
-              <w:fldChar w:fldCharType="end"/>
-            </w:r>
-          </w:hyperlink>
-        </w:p>
-        <w:p>
-          <w:pPr>
-            <w:pStyle w:val="TOC3"/>
-            <w:tabs>
-              <w:tab w:val="left" w:pos="1320"/>
-              <w:tab w:val="right" w:leader="dot" w:pos="9062"/>
-            </w:tabs>
-            <w:rPr>
-              <w:rFonts w:eastAsiaTheme="minorEastAsia"/>
-              <w:noProof/>
-              <w:lang w:eastAsia="tr-TR"/>
-            </w:rPr>
-          </w:pPr>
-          <w:hyperlink w:anchor="_Toc136894509" w:history="1">
-            <w:r>
-              <w:rPr>
-                <w:rStyle w:val="Hyperlink"/>
-                <w:noProof/>
-                <w:lang w:val="en-US"/>
-              </w:rPr>
-              <w:t>9.2.2.9</w:t>
-            </w:r>
-            <w:r>
-              <w:rPr>
-                <w:rFonts w:eastAsiaTheme="minorEastAsia"/>
-                <w:noProof/>
-                <w:lang w:eastAsia="tr-TR"/>
-              </w:rPr>
-              <w:tab/>
-            </w:r>
-            <w:r>
-              <w:rPr>
-                <w:rStyle w:val="Hyperlink"/>
-                <w:noProof/>
-                <w:lang w:val="en-US"/>
-              </w:rPr>
-              <w:t>Profile</w:t>
-            </w:r>
-            <w:r>
-              <w:rPr>
-                <w:noProof/>
-                <w:webHidden/>
-              </w:rPr>
-              <w:tab/>
-            </w:r>
-            <w:r>
-              <w:rPr>
-                <w:noProof/>
-                <w:webHidden/>
-              </w:rPr>
-              <w:fldChar w:fldCharType="begin"/>
-            </w:r>
-            <w:r>
-              <w:rPr>
-                <w:noProof/>
-                <w:webHidden/>
-              </w:rPr>
-              <w:instrText xml:space="preserve"> PAGEREF _Toc136894509 \h </w:instrText>
+              <w:instrText xml:space="preserve"> PAGEREF _Toc136899778 \h </w:instrText>
             </w:r>
             <w:r>
               <w:rPr>
@@ -3576,7 +3488,7 @@
           <w:lang w:val="en-US"/>
         </w:rPr>
       </w:pPr>
-      <w:bookmarkStart w:id="0" w:name="_Toc136894478"/>
+      <w:bookmarkStart w:id="0" w:name="_Toc136899748"/>
       <w:r>
         <w:rPr>
           <w:color w:val="auto"/>
@@ -3823,7 +3735,7 @@
           <w:lang w:val="en-US"/>
         </w:rPr>
       </w:pPr>
-      <w:bookmarkStart w:id="1" w:name="_Toc136894479"/>
+      <w:bookmarkStart w:id="1" w:name="_Toc136899749"/>
       <w:r>
         <w:rPr>
           <w:color w:val="auto"/>
@@ -4257,7 +4169,7 @@
           <w:lang w:val="en-US"/>
         </w:rPr>
       </w:pPr>
-      <w:bookmarkStart w:id="2" w:name="_Toc136894480"/>
+      <w:bookmarkStart w:id="2" w:name="_Toc136899750"/>
       <w:r>
         <w:rPr>
           <w:color w:val="auto"/>
@@ -4293,7 +4205,7 @@
         </w:rPr>
         <w:t xml:space="preserve"> </w:t>
       </w:r>
-      <w:bookmarkStart w:id="3" w:name="_Toc136894481"/>
+      <w:bookmarkStart w:id="3" w:name="_Toc136899751"/>
       <w:r>
         <w:rPr>
           <w:color w:val="auto"/>
@@ -4359,7 +4271,7 @@
         <w:lastRenderedPageBreak/>
         <w:t xml:space="preserve"> </w:t>
       </w:r>
-      <w:bookmarkStart w:id="4" w:name="_Toc136894482"/>
+      <w:bookmarkStart w:id="4" w:name="_Toc136899752"/>
       <w:r>
         <w:rPr>
           <w:color w:val="auto"/>
@@ -4424,7 +4336,7 @@
         </w:rPr>
         <w:t xml:space="preserve"> </w:t>
       </w:r>
-      <w:bookmarkStart w:id="5" w:name="_Toc136894483"/>
+      <w:bookmarkStart w:id="5" w:name="_Toc136899753"/>
       <w:r>
         <w:rPr>
           <w:color w:val="auto"/>
@@ -4530,7 +4442,7 @@
           <w:lang w:val="en-US"/>
         </w:rPr>
       </w:pPr>
-      <w:bookmarkStart w:id="6" w:name="_Toc136894484"/>
+      <w:bookmarkStart w:id="6" w:name="_Toc136899754"/>
       <w:r>
         <w:rPr>
           <w:color w:val="auto"/>
@@ -4620,7 +4532,7 @@
           <w:lang w:val="en-US"/>
         </w:rPr>
       </w:pPr>
-      <w:bookmarkStart w:id="7" w:name="_Toc136894485"/>
+      <w:bookmarkStart w:id="7" w:name="_Toc136899755"/>
       <w:r>
         <w:rPr>
           <w:color w:val="auto"/>
@@ -4752,7 +4664,7 @@
           <w:lang w:val="en-US"/>
         </w:rPr>
       </w:pPr>
-      <w:bookmarkStart w:id="8" w:name="_Toc136894486"/>
+      <w:bookmarkStart w:id="8" w:name="_Toc136899756"/>
       <w:r>
         <w:rPr>
           <w:color w:val="auto"/>
@@ -4879,7 +4791,7 @@
           <w:lang w:val="en-US"/>
         </w:rPr>
       </w:pPr>
-      <w:bookmarkStart w:id="9" w:name="_Toc136894487"/>
+      <w:bookmarkStart w:id="9" w:name="_Toc136899757"/>
       <w:r>
         <w:rPr>
           <w:color w:val="auto"/>
@@ -4922,7 +4834,7 @@
         </w:rPr>
         <w:t xml:space="preserve"> </w:t>
       </w:r>
-      <w:bookmarkStart w:id="10" w:name="_Toc136894488"/>
+      <w:bookmarkStart w:id="10" w:name="_Toc136899758"/>
       <w:r>
         <w:rPr>
           <w:color w:val="auto"/>
@@ -4949,7 +4861,7 @@
           <w:lang w:val="en-US"/>
         </w:rPr>
       </w:pPr>
-      <w:bookmarkStart w:id="11" w:name="_Toc136894489"/>
+      <w:bookmarkStart w:id="11" w:name="_Toc136899759"/>
       <w:r>
         <w:rPr>
           <w:color w:val="auto"/>
@@ -5071,7 +4983,7 @@
           <w:lang w:val="en-US"/>
         </w:rPr>
       </w:pPr>
-      <w:bookmarkStart w:id="12" w:name="_Toc136894490"/>
+      <w:bookmarkStart w:id="12" w:name="_Toc136899760"/>
       <w:r>
         <w:rPr>
           <w:color w:val="auto"/>
@@ -5214,7 +5126,7 @@
           <w:lang w:val="en-US"/>
         </w:rPr>
       </w:pPr>
-      <w:bookmarkStart w:id="13" w:name="_Toc136894491"/>
+      <w:bookmarkStart w:id="13" w:name="_Toc136899761"/>
       <w:r>
         <w:rPr>
           <w:color w:val="auto"/>
@@ -5363,7 +5275,7 @@
         </w:rPr>
         <w:t xml:space="preserve"> </w:t>
       </w:r>
-      <w:bookmarkStart w:id="14" w:name="_Toc136894493"/>
+      <w:bookmarkStart w:id="14" w:name="_Toc136899762"/>
       <w:r>
         <w:rPr>
           <w:color w:val="auto"/>
@@ -5449,7 +5361,7 @@
           <w:lang w:val="en-US"/>
         </w:rPr>
       </w:pPr>
-      <w:bookmarkStart w:id="15" w:name="_Toc136894494"/>
+      <w:bookmarkStart w:id="15" w:name="_Toc136899763"/>
       <w:r>
         <w:rPr>
           <w:color w:val="auto"/>
@@ -5727,7 +5639,7 @@
           <w:lang w:val="en-US"/>
         </w:rPr>
       </w:pPr>
-      <w:bookmarkStart w:id="16" w:name="_Toc136894495"/>
+      <w:bookmarkStart w:id="16" w:name="_Toc136899764"/>
       <w:r>
         <w:rPr>
           <w:color w:val="auto"/>
@@ -5793,7 +5705,7 @@
         </w:rPr>
         <w:t xml:space="preserve"> </w:t>
       </w:r>
-      <w:bookmarkStart w:id="17" w:name="_Toc136894496"/>
+      <w:bookmarkStart w:id="17" w:name="_Toc136899765"/>
       <w:r>
         <w:rPr>
           <w:color w:val="auto"/>
@@ -5820,7 +5732,7 @@
           <w:lang w:val="en-US"/>
         </w:rPr>
       </w:pPr>
-      <w:bookmarkStart w:id="18" w:name="_Toc136894497"/>
+      <w:bookmarkStart w:id="18" w:name="_Toc136899766"/>
       <w:r>
         <w:rPr>
           <w:color w:val="auto"/>
@@ -5917,7 +5829,7 @@
         <w:lastRenderedPageBreak/>
         <w:t xml:space="preserve"> </w:t>
       </w:r>
-      <w:bookmarkStart w:id="19" w:name="_Toc136894498"/>
+      <w:bookmarkStart w:id="19" w:name="_Toc136899767"/>
       <w:r>
         <w:rPr>
           <w:color w:val="auto"/>
@@ -5944,7 +5856,7 @@
           <w:lang w:val="en-US"/>
         </w:rPr>
       </w:pPr>
-      <w:bookmarkStart w:id="20" w:name="_Toc136894499"/>
+      <w:bookmarkStart w:id="20" w:name="_Toc136899768"/>
       <w:r>
         <w:rPr>
           <w:color w:val="auto"/>
@@ -6133,7 +6045,7 @@
           <w:lang w:val="en-US"/>
         </w:rPr>
       </w:pPr>
-      <w:bookmarkStart w:id="21" w:name="_Toc136894500"/>
+      <w:bookmarkStart w:id="21" w:name="_Toc136899769"/>
       <w:r>
         <w:rPr>
           <w:color w:val="auto"/>
@@ -6159,7 +6071,7 @@
           <w:lang w:val="en-US"/>
         </w:rPr>
       </w:pPr>
-      <w:bookmarkStart w:id="22" w:name="_Toc136894501"/>
+      <w:bookmarkStart w:id="22" w:name="_Toc136899770"/>
       <w:r>
         <w:rPr>
           <w:color w:val="auto"/>
@@ -6200,6 +6112,7 @@
       </w:pPr>
       <w:r>
         <w:rPr>
+          <w:noProof/>
           <w:lang w:val="en-US"/>
         </w:rPr>
         <w:drawing>
@@ -6351,7 +6264,7 @@
           <w:lang w:val="en-US"/>
         </w:rPr>
       </w:pPr>
-      <w:bookmarkStart w:id="23" w:name="_Toc136894502"/>
+      <w:bookmarkStart w:id="23" w:name="_Toc136899771"/>
       <w:r>
         <w:rPr>
           <w:color w:val="auto"/>
@@ -6474,7 +6387,7 @@
           <w:lang w:val="en-US"/>
         </w:rPr>
       </w:pPr>
-      <w:bookmarkStart w:id="24" w:name="_Toc136894503"/>
+      <w:bookmarkStart w:id="24" w:name="_Toc136899772"/>
       <w:r>
         <w:rPr>
           <w:color w:val="auto"/>
@@ -6534,6 +6447,7 @@
       </w:pPr>
       <w:r>
         <w:rPr>
+          <w:noProof/>
           <w:lang w:val="en-US"/>
         </w:rPr>
         <w:drawing>
@@ -6705,7 +6619,7 @@
           <w:lang w:val="en-US"/>
         </w:rPr>
       </w:pPr>
-      <w:bookmarkStart w:id="25" w:name="_Toc136894504"/>
+      <w:bookmarkStart w:id="25" w:name="_Toc136899773"/>
       <w:r>
         <w:rPr>
           <w:color w:val="auto"/>
@@ -6742,6 +6656,7 @@
       </w:pPr>
       <w:r>
         <w:rPr>
+          <w:noProof/>
           <w:lang w:val="en-US"/>
         </w:rPr>
         <w:drawing>
@@ -6885,7 +6800,7 @@
           <w:lang w:val="en-US"/>
         </w:rPr>
       </w:pPr>
-      <w:bookmarkStart w:id="26" w:name="_Toc136894505"/>
+      <w:bookmarkStart w:id="26" w:name="_Toc136899774"/>
       <w:r>
         <w:rPr>
           <w:color w:val="auto"/>
@@ -6980,15 +6895,7 @@
           <w:szCs w:val="24"/>
           <w:lang w:val="en-US"/>
         </w:rPr>
-        <w:t>After selecting a subscription plan, users are directed to the subscription page where they need to provide their email address</w:t>
-      </w:r>
-      <w:r>
-        <w:rPr>
-          <w:sz w:val="24"/>
-          <w:szCs w:val="24"/>
-          <w:lang w:val="en-US"/>
-        </w:rPr>
-        <w:t xml:space="preserve"> to continue.</w:t>
+        <w:t>After selecting a subscription plan, users are directed to the subscription page where they need to provide their email address to continue.</w:t>
       </w:r>
     </w:p>
     <w:p>
@@ -7822,7 +7729,7 @@
           <w:lang w:val="en-US"/>
         </w:rPr>
       </w:pPr>
-      <w:bookmarkStart w:id="27" w:name="_Toc136894506"/>
+      <w:bookmarkStart w:id="27" w:name="_Toc136899775"/>
       <w:r>
         <w:rPr>
           <w:color w:val="auto"/>
@@ -7848,23 +7755,7 @@
           <w:szCs w:val="24"/>
           <w:lang w:val="en-US"/>
         </w:rPr>
-        <w:t xml:space="preserve">Once everything is confirmed, users are logged into the system and can create new client </w:t>
-      </w:r>
-      <w:r>
-        <w:rPr>
-          <w:sz w:val="24"/>
-          <w:szCs w:val="24"/>
-          <w:lang w:val="en-US"/>
-        </w:rPr>
-        <w:t>entries</w:t>
-      </w:r>
-      <w:r>
-        <w:rPr>
-          <w:sz w:val="24"/>
-          <w:szCs w:val="24"/>
-          <w:lang w:val="en-US"/>
-        </w:rPr>
-        <w:t xml:space="preserve"> by entering their name, surname, ID, age, gender, and diagnosis.</w:t>
+        <w:t>Once everything is confirmed, users are logged into the system and can create new client entries by entering their name, surname, ID, age, gender, and diagnosis.</w:t>
       </w:r>
     </w:p>
     <w:p>
@@ -8032,7 +7923,7 @@
           <w:lang w:val="en-US"/>
         </w:rPr>
       </w:pPr>
-      <w:bookmarkStart w:id="28" w:name="_Toc136894507"/>
+      <w:bookmarkStart w:id="28" w:name="_Toc136899776"/>
       <w:r>
         <w:rPr>
           <w:color w:val="auto"/>
@@ -8134,6 +8025,7 @@
       </w:pPr>
       <w:r>
         <w:rPr>
+          <w:noProof/>
           <w:lang w:val="en-US"/>
         </w:rPr>
         <w:drawing>
@@ -8258,7 +8150,7 @@
           <w:lang w:val="en-US"/>
         </w:rPr>
       </w:pPr>
-      <w:bookmarkStart w:id="29" w:name="_Toc136894508"/>
+      <w:bookmarkStart w:id="29" w:name="_Toc136899777"/>
       <w:r>
         <w:rPr>
           <w:color w:val="auto"/>
@@ -8283,6 +8175,7 @@
       </w:pPr>
       <w:r>
         <w:rPr>
+          <w:noProof/>
           <w:lang w:val="en-US"/>
         </w:rPr>
         <w:drawing>
@@ -8741,6 +8634,7 @@
       </w:pPr>
       <w:r>
         <w:rPr>
+          <w:noProof/>
           <w:sz w:val="24"/>
           <w:szCs w:val="24"/>
           <w:lang w:val="en-US"/>
@@ -8877,6 +8771,7 @@
           <w:lang w:val="en-US"/>
         </w:rPr>
       </w:pPr>
+      <w:bookmarkStart w:id="30" w:name="_Toc136899778"/>
       <w:r>
         <w:rPr>
           <w:color w:val="auto"/>
@@ -8887,6 +8782,7 @@
         <w:lastRenderedPageBreak/>
         <w:t>Logout</w:t>
       </w:r>
+      <w:bookmarkEnd w:id="30"/>
     </w:p>
     <w:p>
       <w:pPr>
@@ -8897,6 +8793,7 @@
       </w:pPr>
       <w:r>
         <w:rPr>
+          <w:noProof/>
           <w:lang w:val="en-US"/>
         </w:rPr>
         <w:drawing>

</xml_diff>